<commit_message>
Redirect after POST when there are errors
</commit_message>
<xml_diff>
--- a/docs/Documentation.docx
+++ b/docs/Documentation.docx
@@ -4,6 +4,45 @@
   <w:body>
     <w:p>
       <w:pPr>
+        <w:pStyle w:val="Ttulo"/>
+        <w:rPr>
+          <w:rFonts w:eastAsia="Times New Roman"/>
+          <w:lang w:eastAsia="es-ES"/>
+        </w:rPr>
+      </w:pPr>
+      <w:r>
+        <w:rPr>
+          <w:rFonts w:eastAsia="Times New Roman"/>
+          <w:lang w:eastAsia="es-ES"/>
+        </w:rPr>
+        <w:t>Rec</w:t>
+      </w:r>
+      <w:r>
+        <w:rPr>
+          <w:rFonts w:eastAsia="Times New Roman"/>
+          <w:lang w:eastAsia="es-ES"/>
+        </w:rPr>
+        <w:t>ipes</w:t>
+      </w:r>
+    </w:p>
+    <w:p>
+      <w:pPr>
+        <w:pStyle w:val="Subttulo"/>
+        <w:rPr>
+          <w:rFonts w:eastAsia="Times New Roman"/>
+          <w:lang w:eastAsia="es-ES"/>
+        </w:rPr>
+      </w:pPr>
+      <w:r>
+        <w:rPr>
+          <w:rFonts w:eastAsia="Times New Roman"/>
+          <w:lang w:eastAsia="es-ES"/>
+        </w:rPr>
+        <w:t>Spring Testing Project</w:t>
+      </w:r>
+    </w:p>
+    <w:p>
+      <w:pPr>
         <w:shd w:val="clear" w:color="auto" w:fill="FFFFFF"/>
         <w:spacing w:before="100" w:beforeAutospacing="1" w:after="24" w:line="269" w:lineRule="atLeast"/>
         <w:rPr>
@@ -14,46 +53,6 @@
           <w:lang w:eastAsia="es-ES"/>
         </w:rPr>
       </w:pPr>
-      <w:r>
-        <w:rPr>
-          <w:rFonts w:eastAsia="Times New Roman" w:cs="Arial"/>
-          <w:b/>
-          <w:sz w:val="28"/>
-          <w:szCs w:val="17"/>
-          <w:lang w:eastAsia="es-ES"/>
-        </w:rPr>
-        <w:t>Recetas - a</w:t>
-      </w:r>
-      <w:r>
-        <w:rPr>
-          <w:rFonts w:eastAsia="Times New Roman" w:cs="Arial"/>
-          <w:b/>
-          <w:sz w:val="28"/>
-          <w:szCs w:val="17"/>
-          <w:lang w:eastAsia="es-ES"/>
-        </w:rPr>
-        <w:t xml:space="preserve">pplication </w:t>
-      </w:r>
-      <w:r>
-        <w:rPr>
-          <w:rFonts w:eastAsia="Times New Roman" w:cs="Arial"/>
-          <w:b/>
-          <w:sz w:val="28"/>
-          <w:szCs w:val="17"/>
-          <w:lang w:eastAsia="es-ES"/>
-        </w:rPr>
-        <w:t>d</w:t>
-      </w:r>
-      <w:r>
-        <w:rPr>
-          <w:rFonts w:eastAsia="Times New Roman" w:cs="Arial"/>
-          <w:b/>
-          <w:sz w:val="28"/>
-          <w:szCs w:val="17"/>
-          <w:lang w:eastAsia="es-ES"/>
-        </w:rPr>
-        <w:t>ocumentation</w:t>
-      </w:r>
     </w:p>
     <w:p>
       <w:pPr>
@@ -318,22 +317,26 @@
     </w:p>
     <w:p>
       <w:pPr>
-        <w:ind w:left="-144"/>
-        <w:rPr>
-          <w:b/>
-          <w:sz w:val="28"/>
-          <w:lang w:val="en-US"/>
-        </w:rPr>
-      </w:pPr>
-      <w:r>
-        <w:rPr>
-          <w:b/>
-          <w:sz w:val="28"/>
+        <w:pStyle w:val="Ttulo1"/>
+        <w:rPr>
+          <w:lang w:val="en-US"/>
+        </w:rPr>
+      </w:pPr>
+      <w:r>
+        <w:rPr>
           <w:lang w:val="en-US"/>
         </w:rPr>
         <w:lastRenderedPageBreak/>
         <w:t>Requirements</w:t>
       </w:r>
+    </w:p>
+    <w:p>
+      <w:pPr>
+        <w:rPr>
+          <w:b/>
+          <w:lang w:val="en-US"/>
+        </w:rPr>
+      </w:pPr>
     </w:p>
     <w:p>
       <w:pPr>
@@ -506,7 +509,21 @@
         <w:rPr>
           <w:lang w:val="en-US"/>
         </w:rPr>
-        <w:t>View the recipe information. (TO DO: wikipedia)</w:t>
+        <w:t xml:space="preserve">View the recipe information. (TO DO: </w:t>
+      </w:r>
+      <w:proofErr w:type="spellStart"/>
+      <w:r>
+        <w:rPr>
+          <w:lang w:val="en-US"/>
+        </w:rPr>
+        <w:t>wikipedia</w:t>
+      </w:r>
+      <w:proofErr w:type="spellEnd"/>
+      <w:r>
+        <w:rPr>
+          <w:lang w:val="en-US"/>
+        </w:rPr>
+        <w:t>)</w:t>
       </w:r>
     </w:p>
     <w:p>
@@ -586,7 +603,21 @@
         <w:rPr>
           <w:lang w:val="en-US"/>
         </w:rPr>
-        <w:t>Takes information from FatSecret (tm)</w:t>
+        <w:t xml:space="preserve">Takes information from </w:t>
+      </w:r>
+      <w:proofErr w:type="spellStart"/>
+      <w:r>
+        <w:rPr>
+          <w:lang w:val="en-US"/>
+        </w:rPr>
+        <w:t>FatSecret</w:t>
+      </w:r>
+      <w:proofErr w:type="spellEnd"/>
+      <w:r>
+        <w:rPr>
+          <w:lang w:val="en-US"/>
+        </w:rPr>
+        <w:t xml:space="preserve"> (tm)</w:t>
       </w:r>
     </w:p>
     <w:p>
@@ -948,7 +979,23 @@
           <w:rFonts w:eastAsia="Times New Roman" w:cs="Arial"/>
           <w:lang w:val="en-US" w:eastAsia="es-ES"/>
         </w:rPr>
-        <w:t>Use FatSecret database.</w:t>
+        <w:t xml:space="preserve">Use </w:t>
+      </w:r>
+      <w:proofErr w:type="spellStart"/>
+      <w:r>
+        <w:rPr>
+          <w:rFonts w:eastAsia="Times New Roman" w:cs="Arial"/>
+          <w:lang w:val="en-US" w:eastAsia="es-ES"/>
+        </w:rPr>
+        <w:t>FatSecret</w:t>
+      </w:r>
+      <w:proofErr w:type="spellEnd"/>
+      <w:r>
+        <w:rPr>
+          <w:rFonts w:eastAsia="Times New Roman" w:cs="Arial"/>
+          <w:lang w:val="en-US" w:eastAsia="es-ES"/>
+        </w:rPr>
+        <w:t xml:space="preserve"> database.</w:t>
       </w:r>
     </w:p>
     <w:p>
@@ -1141,7 +1188,23 @@
           <w:rFonts w:eastAsia="Times New Roman" w:cs="Arial"/>
           <w:lang w:val="en-US" w:eastAsia="es-ES"/>
         </w:rPr>
-        <w:t>Links to one Food object (from FatSecret database).</w:t>
+        <w:t xml:space="preserve">Links to one Food object (from </w:t>
+      </w:r>
+      <w:proofErr w:type="spellStart"/>
+      <w:r>
+        <w:rPr>
+          <w:rFonts w:eastAsia="Times New Roman" w:cs="Arial"/>
+          <w:lang w:val="en-US" w:eastAsia="es-ES"/>
+        </w:rPr>
+        <w:t>FatSecret</w:t>
+      </w:r>
+      <w:proofErr w:type="spellEnd"/>
+      <w:r>
+        <w:rPr>
+          <w:rFonts w:eastAsia="Times New Roman" w:cs="Arial"/>
+          <w:lang w:val="en-US" w:eastAsia="es-ES"/>
+        </w:rPr>
+        <w:t xml:space="preserve"> database).</w:t>
       </w:r>
     </w:p>
     <w:p>
@@ -1208,7 +1271,7 @@
             <w:rPr>
               <w:noProof/>
             </w:rPr>
-            <w:t>3</w:t>
+            <w:t>2</w:t>
           </w:r>
         </w:fldSimple>
       </w:p>
@@ -1920,6 +1983,32 @@
     <w:name w:val="Normal"/>
     <w:qFormat/>
     <w:rsid w:val="001B0537"/>
+    <w:rPr>
+      <w:lang w:val="en-GB"/>
+    </w:rPr>
+  </w:style>
+  <w:style w:type="paragraph" w:styleId="Ttulo1">
+    <w:name w:val="heading 1"/>
+    <w:basedOn w:val="Normal"/>
+    <w:next w:val="Normal"/>
+    <w:link w:val="Ttulo1Car"/>
+    <w:uiPriority w:val="9"/>
+    <w:qFormat/>
+    <w:rsid w:val="00313ECD"/>
+    <w:pPr>
+      <w:keepNext/>
+      <w:keepLines/>
+      <w:spacing w:before="480" w:after="0"/>
+      <w:outlineLvl w:val="0"/>
+    </w:pPr>
+    <w:rPr>
+      <w:rFonts w:asciiTheme="majorHAnsi" w:eastAsiaTheme="majorEastAsia" w:hAnsiTheme="majorHAnsi" w:cstheme="majorBidi"/>
+      <w:b/>
+      <w:bCs/>
+      <w:color w:val="365F91" w:themeColor="accent1" w:themeShade="BF"/>
+      <w:sz w:val="28"/>
+      <w:szCs w:val="28"/>
+    </w:rPr>
   </w:style>
   <w:style w:type="character" w:default="1" w:styleId="Fuentedeprrafopredeter">
     <w:name w:val="Default Paragraph Font"/>
@@ -2039,6 +2128,100 @@
       <w:ind w:left="720"/>
       <w:contextualSpacing/>
     </w:pPr>
+  </w:style>
+  <w:style w:type="paragraph" w:styleId="Ttulo">
+    <w:name w:val="Title"/>
+    <w:basedOn w:val="Normal"/>
+    <w:next w:val="Normal"/>
+    <w:link w:val="TtuloCar"/>
+    <w:uiPriority w:val="10"/>
+    <w:qFormat/>
+    <w:rsid w:val="00313ECD"/>
+    <w:pPr>
+      <w:pBdr>
+        <w:bottom w:val="single" w:sz="8" w:space="4" w:color="4F81BD" w:themeColor="accent1"/>
+      </w:pBdr>
+      <w:spacing w:after="300" w:line="240" w:lineRule="auto"/>
+      <w:contextualSpacing/>
+    </w:pPr>
+    <w:rPr>
+      <w:rFonts w:asciiTheme="majorHAnsi" w:eastAsiaTheme="majorEastAsia" w:hAnsiTheme="majorHAnsi" w:cstheme="majorBidi"/>
+      <w:color w:val="17365D" w:themeColor="text2" w:themeShade="BF"/>
+      <w:spacing w:val="5"/>
+      <w:kern w:val="28"/>
+      <w:sz w:val="52"/>
+      <w:szCs w:val="52"/>
+    </w:rPr>
+  </w:style>
+  <w:style w:type="character" w:customStyle="1" w:styleId="TtuloCar">
+    <w:name w:val="Título Car"/>
+    <w:basedOn w:val="Fuentedeprrafopredeter"/>
+    <w:link w:val="Ttulo"/>
+    <w:uiPriority w:val="10"/>
+    <w:rsid w:val="00313ECD"/>
+    <w:rPr>
+      <w:rFonts w:asciiTheme="majorHAnsi" w:eastAsiaTheme="majorEastAsia" w:hAnsiTheme="majorHAnsi" w:cstheme="majorBidi"/>
+      <w:color w:val="17365D" w:themeColor="text2" w:themeShade="BF"/>
+      <w:spacing w:val="5"/>
+      <w:kern w:val="28"/>
+      <w:sz w:val="52"/>
+      <w:szCs w:val="52"/>
+    </w:rPr>
+  </w:style>
+  <w:style w:type="paragraph" w:styleId="Subttulo">
+    <w:name w:val="Subtitle"/>
+    <w:basedOn w:val="Normal"/>
+    <w:next w:val="Normal"/>
+    <w:link w:val="SubttuloCar"/>
+    <w:uiPriority w:val="11"/>
+    <w:qFormat/>
+    <w:rsid w:val="00313ECD"/>
+    <w:pPr>
+      <w:numPr>
+        <w:ilvl w:val="1"/>
+      </w:numPr>
+    </w:pPr>
+    <w:rPr>
+      <w:rFonts w:asciiTheme="majorHAnsi" w:eastAsiaTheme="majorEastAsia" w:hAnsiTheme="majorHAnsi" w:cstheme="majorBidi"/>
+      <w:i/>
+      <w:iCs/>
+      <w:color w:val="4F81BD" w:themeColor="accent1"/>
+      <w:spacing w:val="15"/>
+      <w:sz w:val="24"/>
+      <w:szCs w:val="24"/>
+    </w:rPr>
+  </w:style>
+  <w:style w:type="character" w:customStyle="1" w:styleId="SubttuloCar">
+    <w:name w:val="Subtítulo Car"/>
+    <w:basedOn w:val="Fuentedeprrafopredeter"/>
+    <w:link w:val="Subttulo"/>
+    <w:uiPriority w:val="11"/>
+    <w:rsid w:val="00313ECD"/>
+    <w:rPr>
+      <w:rFonts w:asciiTheme="majorHAnsi" w:eastAsiaTheme="majorEastAsia" w:hAnsiTheme="majorHAnsi" w:cstheme="majorBidi"/>
+      <w:i/>
+      <w:iCs/>
+      <w:color w:val="4F81BD" w:themeColor="accent1"/>
+      <w:spacing w:val="15"/>
+      <w:sz w:val="24"/>
+      <w:szCs w:val="24"/>
+    </w:rPr>
+  </w:style>
+  <w:style w:type="character" w:customStyle="1" w:styleId="Ttulo1Car">
+    <w:name w:val="Título 1 Car"/>
+    <w:basedOn w:val="Fuentedeprrafopredeter"/>
+    <w:link w:val="Ttulo1"/>
+    <w:uiPriority w:val="9"/>
+    <w:rsid w:val="00313ECD"/>
+    <w:rPr>
+      <w:rFonts w:asciiTheme="majorHAnsi" w:eastAsiaTheme="majorEastAsia" w:hAnsiTheme="majorHAnsi" w:cstheme="majorBidi"/>
+      <w:b/>
+      <w:bCs/>
+      <w:color w:val="365F91" w:themeColor="accent1" w:themeShade="BF"/>
+      <w:sz w:val="28"/>
+      <w:szCs w:val="28"/>
+      <w:lang w:val="en-GB"/>
+    </w:rPr>
   </w:style>
 </w:styles>
 </file>

</xml_diff>